<commit_message>
update component specification: fix copyright date and header version
</commit_message>
<xml_diff>
--- a/enhanced-position-service/franca/doc/tool/GENIVI_EnhancedPositionService_ComponentSpecification-part1.docx
+++ b/enhanced-position-service/franca/doc/tool/GENIVI_EnhancedPositionService_ComponentSpecification-part1.docx
@@ -195,14 +195,27 @@
           <w:sz w:val="40"/>
         </w:rPr>
       </w:pPr>
-      <w:fldSimple w:instr=" DOCPROPERTY &quot;GENIVI-DocType&quot;  \* MERGEFORMAT ">
-        <w:r>
-          <w:rPr>
-            <w:sz w:val="40"/>
-          </w:rPr>
-          <w:t>Component Specification</w:t>
-        </w:r>
-      </w:fldSimple>
+      <w:r>
+        <w:fldChar w:fldCharType="begin"/>
+      </w:r>
+      <w:r>
+        <w:instrText xml:space="preserve"> DOCPROPERTY "GENIVI-DocType"  \* MERGEFORMAT </w:instrText>
+      </w:r>
+      <w:r>
+        <w:fldChar w:fldCharType="separate"/>
+      </w:r>
+      <w:r>
+        <w:rPr>
+          <w:sz w:val="40"/>
+        </w:rPr>
+        <w:t>Component Specification</w:t>
+      </w:r>
+      <w:r>
+        <w:rPr>
+          <w:sz w:val="40"/>
+        </w:rPr>
+        <w:fldChar w:fldCharType="end"/>
+      </w:r>
     </w:p>
     <w:p>
       <w:pPr>
@@ -223,25 +236,41 @@
         </w:rPr>
         <w:t xml:space="preserve"> </w:t>
       </w:r>
-      <w:fldSimple w:instr=" DOCPROPERTY &quot;GENIVI-DocVersion&quot;  \* MERGEFORMAT ">
-        <w:r>
-          <w:rPr>
-            <w:sz w:val="40"/>
-          </w:rPr>
-          <w:t>5</w:t>
-        </w:r>
-        <w:r>
-          <w:rPr>
-            <w:sz w:val="40"/>
-          </w:rPr>
-          <w:t>.0</w:t>
-        </w:r>
-      </w:fldSimple>
       <w:r>
         <w:rPr>
           <w:sz w:val="40"/>
         </w:rPr>
-        <w:t>.0</w:t>
+        <w:fldChar w:fldCharType="begin"/>
+      </w:r>
+      <w:r>
+        <w:rPr>
+          <w:sz w:val="40"/>
+        </w:rPr>
+        <w:instrText xml:space="preserve"> DOCPROPERTY  GENIVI-DocVersion  \* MERGEFORMAT </w:instrText>
+      </w:r>
+      <w:r>
+        <w:rPr>
+          <w:sz w:val="40"/>
+        </w:rPr>
+        <w:fldChar w:fldCharType="separate"/>
+      </w:r>
+      <w:r>
+        <w:rPr>
+          <w:sz w:val="40"/>
+        </w:rPr>
+        <w:t>5</w:t>
+      </w:r>
+      <w:r>
+        <w:rPr>
+          <w:sz w:val="40"/>
+        </w:rPr>
+        <w:t>.0.0</w:t>
+      </w:r>
+      <w:r>
+        <w:rPr>
+          <w:sz w:val="40"/>
+        </w:rPr>
+        <w:fldChar w:fldCharType="end"/>
       </w:r>
     </w:p>
     <w:p>
@@ -310,14 +339,27 @@
           <w:rFonts w:ascii="Arial" w:hAnsi="Arial" w:cs="Arial"/>
         </w:rPr>
       </w:pPr>
-      <w:fldSimple w:instr=" DOCPROPERTY &quot;Destination&quot;  \* MERGEFORMAT ">
-        <w:r>
-          <w:rPr>
-            <w:rFonts w:ascii="Arial" w:hAnsi="Arial" w:cs="Arial"/>
-          </w:rPr>
-          <w:t>GENIVI Alliance</w:t>
-        </w:r>
-      </w:fldSimple>
+      <w:r>
+        <w:fldChar w:fldCharType="begin"/>
+      </w:r>
+      <w:r>
+        <w:instrText xml:space="preserve"> DOCPROPERTY "Destination"  \* MERGEFORMAT </w:instrText>
+      </w:r>
+      <w:r>
+        <w:fldChar w:fldCharType="separate"/>
+      </w:r>
+      <w:r>
+        <w:rPr>
+          <w:rFonts w:ascii="Arial" w:hAnsi="Arial" w:cs="Arial"/>
+        </w:rPr>
+        <w:t>GENIVI Alliance</w:t>
+      </w:r>
+      <w:r>
+        <w:rPr>
+          <w:rFonts w:ascii="Arial" w:hAnsi="Arial" w:cs="Arial"/>
+        </w:rPr>
+        <w:fldChar w:fldCharType="end"/>
+      </w:r>
     </w:p>
     <w:p>
       <w:pPr>
@@ -717,14 +759,27 @@
           <w:noProof/>
         </w:rPr>
       </w:pPr>
-      <w:fldSimple w:instr=" DOCPROPERTY &quot;GENIVI-DocLicense&quot; \* MERGEFORMAT ">
-        <w:r>
-          <w:rPr>
-            <w:rFonts w:ascii="Arial" w:hAnsi="Arial" w:cs="Arial"/>
-          </w:rPr>
-          <w:instrText>This work is licensed under a Creative Commons Attribution-ShareAlike 4.0 International License.</w:instrText>
-        </w:r>
-      </w:fldSimple>
+      <w:r>
+        <w:fldChar w:fldCharType="begin"/>
+      </w:r>
+      <w:r>
+        <w:instrText xml:space="preserve"> DOCPROPERTY "GENIVI-DocLicense" \* MERGEFORMAT </w:instrText>
+      </w:r>
+      <w:r>
+        <w:fldChar w:fldCharType="separate"/>
+      </w:r>
+      <w:r>
+        <w:rPr>
+          <w:rFonts w:ascii="Arial" w:hAnsi="Arial" w:cs="Arial"/>
+        </w:rPr>
+        <w:instrText>This work is licensed under a Creative Commons Attribution-ShareAlike 4.0 International License.</w:instrText>
+      </w:r>
+      <w:r>
+        <w:rPr>
+          <w:rFonts w:ascii="Arial" w:hAnsi="Arial" w:cs="Arial"/>
+        </w:rPr>
+        <w:fldChar w:fldCharType="end"/>
+      </w:r>
       <w:r>
         <w:rPr>
           <w:rFonts w:ascii="Arial" w:hAnsi="Arial" w:cs="Arial"/>
@@ -815,11 +870,24 @@
         <w:lastRenderedPageBreak/>
         <w:t xml:space="preserve">Copyright © </w:t>
       </w:r>
-      <w:fldSimple w:instr=" DOCPROPERTY  GENIVI-CopyrightYear  \* MERGEFORMAT ">
-        <w:r>
-          <w:t>2014</w:t>
-        </w:r>
-      </w:fldSimple>
+      <w:r>
+        <w:fldChar w:fldCharType="begin"/>
+      </w:r>
+      <w:r>
+        <w:instrText xml:space="preserve"> DOCPROPERTY  GENIVI-CopyrightYear  \* MERGEFORMAT </w:instrText>
+      </w:r>
+      <w:r>
+        <w:fldChar w:fldCharType="separate"/>
+      </w:r>
+      <w:r>
+        <w:t>2014</w:t>
+      </w:r>
+      <w:r>
+        <w:fldChar w:fldCharType="end"/>
+      </w:r>
+      <w:r>
+        <w:t>-2017</w:t>
+      </w:r>
       <w:r>
         <w:t xml:space="preserve">, </w:t>
       </w:r>
@@ -871,14 +939,27 @@
         </w:rPr>
         <w:instrText xml:space="preserve"> = Y "</w:instrText>
       </w:r>
-      <w:fldSimple w:instr=" DOCPROPERTY &quot;GENIVI-CopyrightHolders&quot; \* MERGEFORMAT ">
-        <w:r>
-          <w:rPr>
-            <w:noProof/>
-          </w:rPr>
-          <w:instrText>BMW Car IT GmbH, Continental Automotive GmbH, PCA Peugeot Citroën, XS Embedded GmbH, TomTom International B.V., Alpine Electronics R&amp;D Europe GmbH, AISIN AW CO.LTD</w:instrText>
-        </w:r>
-      </w:fldSimple>
+      <w:r>
+        <w:fldChar w:fldCharType="begin"/>
+      </w:r>
+      <w:r>
+        <w:instrText xml:space="preserve"> DOCPROPERTY "GENIVI-CopyrightHolders" \* MERGEFORMAT </w:instrText>
+      </w:r>
+      <w:r>
+        <w:fldChar w:fldCharType="separate"/>
+      </w:r>
+      <w:r>
+        <w:rPr>
+          <w:noProof/>
+        </w:rPr>
+        <w:instrText>BMW Car IT GmbH, Continental Automotive GmbH, PCA Peugeot Citroën, XS Embedded GmbH, TomTom International B.V., Alpine Electronics R&amp;D Europe GmbH, AISIN AW CO.LTD</w:instrText>
+      </w:r>
+      <w:r>
+        <w:rPr>
+          <w:noProof/>
+        </w:rPr>
+        <w:fldChar w:fldCharType="end"/>
+      </w:r>
       <w:r>
         <w:rPr>
           <w:noProof/>
@@ -1135,19 +1216,39 @@
       <w:r>
         <w:instrText xml:space="preserve"> IF </w:instrText>
       </w:r>
-      <w:fldSimple w:instr=" DOCPROPERTY &quot;GENIVI-Public&quot; ">
-        <w:r>
-          <w:instrText>Y</w:instrText>
-        </w:r>
-      </w:fldSimple>
+      <w:r>
+        <w:fldChar w:fldCharType="begin"/>
+      </w:r>
+      <w:r>
+        <w:instrText xml:space="preserve"> DOCPROPERTY "GENIVI-Public" </w:instrText>
+      </w:r>
+      <w:r>
+        <w:fldChar w:fldCharType="separate"/>
+      </w:r>
+      <w:r>
+        <w:instrText>Y</w:instrText>
+      </w:r>
+      <w:r>
+        <w:fldChar w:fldCharType="end"/>
+      </w:r>
       <w:r>
         <w:instrText xml:space="preserve"> = Y "</w:instrText>
       </w:r>
-      <w:fldSimple w:instr=" DOCPROPERTY &quot;GENIVI-DocLicense&quot; \* MERGEFORMAT ">
-        <w:r>
-          <w:instrText>This work is licensed under a Creative Commons Attribution-ShareAlike 4.0 International License.</w:instrText>
-        </w:r>
-      </w:fldSimple>
+      <w:r>
+        <w:fldChar w:fldCharType="begin"/>
+      </w:r>
+      <w:r>
+        <w:instrText xml:space="preserve"> DOCPROPERTY "GENIVI-DocLicense" \* MERGEFORMAT </w:instrText>
+      </w:r>
+      <w:r>
+        <w:fldChar w:fldCharType="separate"/>
+      </w:r>
+      <w:r>
+        <w:instrText>This work is licensed under a Creative Commons Attribution-ShareAlike 4.0 International License.</w:instrText>
+      </w:r>
+      <w:r>
+        <w:fldChar w:fldCharType="end"/>
+      </w:r>
     </w:p>
     <w:p>
       <w:pPr>
@@ -1156,11 +1257,21 @@
       <w:r>
         <w:instrText xml:space="preserve">The full license text is available at </w:instrText>
       </w:r>
-      <w:fldSimple w:instr=" DOCPROPERTY &quot;GENIVI-LicenseLink&quot; \* MERGEFORMAT ">
-        <w:r>
-          <w:instrText>http://creativecommons.org/licenses/by-sa/4.0</w:instrText>
-        </w:r>
-      </w:fldSimple>
+      <w:r>
+        <w:fldChar w:fldCharType="begin"/>
+      </w:r>
+      <w:r>
+        <w:instrText xml:space="preserve"> DOCPROPERTY "GENIVI-LicenseLink" \* MERGEFORMAT </w:instrText>
+      </w:r>
+      <w:r>
+        <w:fldChar w:fldCharType="separate"/>
+      </w:r>
+      <w:r>
+        <w:instrText>http://creativecommons.org/licenses/by-sa/4.0</w:instrText>
+      </w:r>
+      <w:r>
+        <w:fldChar w:fldCharType="end"/>
+      </w:r>
     </w:p>
     <w:p>
       <w:pPr>
@@ -1417,8 +1528,19 @@
               <w:pStyle w:val="TableContents"/>
             </w:pPr>
             <w:r>
-              <w:t>Updated API documentation and sequence diagrams. This is the first version of this document that uses the new GENIVI component specification template. Improvements after EG-LBS review</w:t>
+              <w:t>Updated API documentation and sequence diagrams. This is the first version of this document that uses the new GENIVI component specification templat</w:t>
             </w:r>
+            <w:r>
+              <w:t xml:space="preserve">e. Improvements after EG-LBS </w:t>
+            </w:r>
+            <w:proofErr w:type="spellStart"/>
+            <w:r>
+              <w:t>re</w:t>
+            </w:r>
+            <w:r>
+              <w:t>iew</w:t>
+            </w:r>
+            <w:proofErr w:type="spellEnd"/>
           </w:p>
         </w:tc>
       </w:tr>
@@ -1494,7 +1616,12 @@
               <w:pStyle w:val="TableContents"/>
             </w:pPr>
             <w:r>
-              <w:t>Update text according remaining review comments</w:t>
+              <w:t>Update text accor</w:t>
+            </w:r>
+            <w:bookmarkStart w:id="4" w:name="_GoBack"/>
+            <w:bookmarkEnd w:id="4"/>
+            <w:r>
+              <w:t>ding remaining review comments</w:t>
             </w:r>
           </w:p>
         </w:tc>
@@ -2018,8 +2145,6 @@
       <w:pPr>
         <w:pStyle w:val="Body"/>
       </w:pPr>
-      <w:bookmarkStart w:id="4" w:name="_GoBack"/>
-      <w:bookmarkEnd w:id="4"/>
     </w:p>
     <w:p>
       <w:pPr>
@@ -5128,9 +5253,9 @@
       <w:bookmarkStart w:id="5" w:name="_Ref110918054"/>
       <w:bookmarkStart w:id="6" w:name="_Ref110918062"/>
       <w:bookmarkStart w:id="7" w:name="_Toc156904969"/>
-      <w:bookmarkStart w:id="8" w:name="_Ref445866633"/>
-      <w:bookmarkStart w:id="9" w:name="_Ref446309835"/>
-      <w:bookmarkStart w:id="10" w:name="_Toc473117971"/>
+      <w:bookmarkStart w:id="8" w:name="_Toc473117971"/>
+      <w:bookmarkStart w:id="9" w:name="_Ref445866633"/>
+      <w:bookmarkStart w:id="10" w:name="_Ref446309835"/>
       <w:r>
         <w:lastRenderedPageBreak/>
         <w:t>Introduction</w:t>
@@ -5138,7 +5263,7 @@
       <w:bookmarkEnd w:id="5"/>
       <w:bookmarkEnd w:id="6"/>
       <w:bookmarkEnd w:id="7"/>
-      <w:bookmarkEnd w:id="10"/>
+      <w:bookmarkEnd w:id="8"/>
     </w:p>
     <w:p>
       <w:pPr>
@@ -5291,8 +5416,8 @@
         <w:lastRenderedPageBreak/>
         <w:t>References</w:t>
       </w:r>
-      <w:bookmarkEnd w:id="8"/>
       <w:bookmarkEnd w:id="9"/>
+      <w:bookmarkEnd w:id="10"/>
       <w:bookmarkEnd w:id="15"/>
       <w:bookmarkEnd w:id="16"/>
     </w:p>
@@ -5467,6 +5592,7 @@
       <w:r>
         <w:rPr>
           <w:rStyle w:val="Hyperlink"/>
+          <w:lang w:val="it-IT"/>
         </w:rPr>
         <w:t>/tree/master/sensors-service/doc</w:t>
       </w:r>
@@ -9492,7 +9618,7 @@
             <w:rPr>
               <w:noProof/>
             </w:rPr>
-            <w:t>iii</w:t>
+            <w:t>ii</w:t>
           </w:r>
           <w:r>
             <w:rPr>
@@ -9969,31 +10095,8 @@
             </w:pBdr>
           </w:pPr>
           <w:r>
-            <w:t xml:space="preserve">GENIVI Document </w:t>
+            <w:t>GENIVI Document CS00063, 25-Jan-201</w:t>
           </w:r>
-          <w:r>
-            <w:t>CS00063</w:t>
-          </w:r>
-          <w:r>
-            <w:t xml:space="preserve">, </w:t>
-          </w:r>
-          <w:r>
-            <w:t>25</w:t>
-          </w:r>
-          <w:r>
-            <w:t>-Jan-201</w:t>
-          </w:r>
-          <w:r>
-            <w:t>7</w:t>
-          </w:r>
-        </w:p>
-        <w:p>
-          <w:pPr>
-            <w:pStyle w:val="Header"/>
-            <w:pBdr>
-              <w:bottom w:val="none" w:sz="0" w:space="0" w:color="auto"/>
-            </w:pBdr>
-          </w:pPr>
         </w:p>
       </w:tc>
       <w:tc>
@@ -10014,13 +10117,20 @@
           </w:r>
           <w:proofErr w:type="spellEnd"/>
           <w:r>
-            <w:t xml:space="preserve">, Version </w:t>
+            <w:t>, Version</w:t>
           </w:r>
-          <w:fldSimple w:instr=" DOCPROPERTY &quot;GENIVI-DocVersion&quot;  \* MERGEFORMAT ">
-            <w:r>
-              <w:t>5.0.0</w:t>
-            </w:r>
-          </w:fldSimple>
+          <w:r>
+            <w:t xml:space="preserve"> 5.0.0</w:t>
+          </w:r>
+        </w:p>
+        <w:p>
+          <w:pPr>
+            <w:pStyle w:val="Header"/>
+            <w:pBdr>
+              <w:bottom w:val="none" w:sz="0" w:space="0" w:color="auto"/>
+            </w:pBdr>
+            <w:jc w:val="center"/>
+          </w:pPr>
         </w:p>
       </w:tc>
     </w:tr>
@@ -15837,7 +15947,7 @@
 </file>
 
 <file path=customXml/itemProps1.xml><?xml version="1.0" encoding="utf-8"?>
-<ds:datastoreItem xmlns:ds="http://schemas.openxmlformats.org/officeDocument/2006/customXml" ds:itemID="{C80B416B-5153-4488-8643-3A28E7BC60CA}">
+<ds:datastoreItem xmlns:ds="http://schemas.openxmlformats.org/officeDocument/2006/customXml" ds:itemID="{79B5AEAD-B25C-4D13-9AD7-3C758F76B408}">
   <ds:schemaRefs>
     <ds:schemaRef ds:uri="http://schemas.openxmlformats.org/officeDocument/2006/bibliography"/>
   </ds:schemaRefs>

</xml_diff>